<commit_message>
delete ccache content otherwise upload fail
</commit_message>
<xml_diff>
--- a/Final_ProjectReport.docx
+++ b/Final_ProjectReport.docx
@@ -2842,6 +2842,7 @@
     <w:p>
       <w:pPr>
         <w:numPr>
+          <w:ilvl w:val="0"/>
           <w:numId w:val="0"/>
         </w:numPr>
         <w:ind w:leftChars="0"/>
@@ -2865,6 +2866,7 @@
     <w:p>
       <w:pPr>
         <w:numPr>
+          <w:ilvl w:val="0"/>
           <w:numId w:val="0"/>
         </w:numPr>
         <w:ind w:leftChars="0"/>
@@ -3114,6 +3116,7 @@
     <w:p>
       <w:pPr>
         <w:numPr>
+          <w:ilvl w:val="0"/>
           <w:numId w:val="0"/>
         </w:numPr>
         <w:ind w:leftChars="0"/>
@@ -3198,6 +3201,7 @@
       <w:pPr>
         <w:widowControl w:val="0"/>
         <w:numPr>
+          <w:ilvl w:val="0"/>
           <w:numId w:val="0"/>
         </w:numPr>
         <w:jc w:val="both"/>
@@ -3366,6 +3370,7 @@
     <w:p>
       <w:pPr>
         <w:numPr>
+          <w:ilvl w:val="0"/>
           <w:numId w:val="0"/>
         </w:numPr>
         <w:ind w:leftChars="0"/>
@@ -3651,27 +3656,27 @@
         </w:rPr>
         <w:t>5, Demo vedio</w:t>
       </w:r>
+    </w:p>
+    <w:p>
+      <w:pPr>
+        <w:rPr>
+          <w:rFonts w:hint="default"/>
+          <w:b w:val="0"/>
+          <w:bCs w:val="0"/>
+          <w:lang w:val="en-US" w:eastAsia="zh-CN"/>
+        </w:rPr>
+      </w:pPr>
+      <w:r>
+        <w:rPr>
+          <w:rFonts w:hint="default"/>
+          <w:b w:val="0"/>
+          <w:bCs w:val="0"/>
+          <w:lang w:val="en-US" w:eastAsia="zh-CN"/>
+        </w:rPr>
+        <w:t>https://drive.google.com/file/d/1KBcowoqvcZO7jiBEegyTcwP4F9LkKqQG/view?usp=sharing</w:t>
+      </w:r>
       <w:bookmarkStart w:id="0" w:name="_GoBack"/>
       <w:bookmarkEnd w:id="0"/>
-    </w:p>
-    <w:p>
-      <w:pPr>
-        <w:rPr>
-          <w:rFonts w:hint="default"/>
-          <w:b w:val="0"/>
-          <w:bCs w:val="0"/>
-          <w:lang w:val="en-US" w:eastAsia="zh-CN"/>
-        </w:rPr>
-      </w:pPr>
-      <w:r>
-        <w:rPr>
-          <w:rFonts w:hint="default"/>
-          <w:b w:val="0"/>
-          <w:bCs w:val="0"/>
-          <w:lang w:val="en-US" w:eastAsia="zh-CN"/>
-        </w:rPr>
-        <w:t>https://drive.google.com/drive/folders/1ptv1mM5y_MhLmcM-2_vO0Cjlf2carBNp</w:t>
-      </w:r>
     </w:p>
     <w:sectPr>
       <w:pgSz w:w="11906" w:h="16838"/>
@@ -3819,7 +3824,7 @@
     <w:lsdException w:qFormat="1" w:unhideWhenUsed="0" w:uiPriority="0" w:semiHidden="0" w:name="Title"/>
     <w:lsdException w:unhideWhenUsed="0" w:uiPriority="0" w:semiHidden="0" w:name="Closing"/>
     <w:lsdException w:unhideWhenUsed="0" w:uiPriority="0" w:semiHidden="0" w:name="Signature"/>
-    <w:lsdException w:unhideWhenUsed="0" w:uiPriority="0" w:name="Default Paragraph Font"/>
+    <w:lsdException w:qFormat="1" w:unhideWhenUsed="0" w:uiPriority="0" w:name="Default Paragraph Font"/>
     <w:lsdException w:unhideWhenUsed="0" w:uiPriority="0" w:semiHidden="0" w:name="Body Text"/>
     <w:lsdException w:unhideWhenUsed="0" w:uiPriority="0" w:semiHidden="0" w:name="Body Text Indent"/>
     <w:lsdException w:unhideWhenUsed="0" w:uiPriority="0" w:semiHidden="0" w:name="List Continue"/>
@@ -4022,6 +4027,7 @@
   <w:style w:type="character" w:default="1" w:styleId="3">
     <w:name w:val="Default Paragraph Font"/>
     <w:semiHidden/>
+    <w:qFormat/>
     <w:uiPriority w:val="0"/>
   </w:style>
   <w:style w:type="table" w:default="1" w:styleId="2">

</xml_diff>